<commit_message>
changed logic in vrms bug fixing in progress
</commit_message>
<xml_diff>
--- a/public/doc/Offsite Tapes Check List.docx
+++ b/public/doc/Offsite Tapes Check List.docx
@@ -20,7 +20,7 @@
         <w:t xml:space="preserve">Date: </w:t>
       </w:r>
       <w:r>
-        <w:t>2020-02-03</w:t>
+        <w:t>2020-08-10</w:t>
       </w:r>
       <w:proofErr w:type="spellStart"/>
       <w:r>
@@ -178,7 +178,7 @@
                       <w:b w:val="0"/>
                       <w:bCs w:val="0"/>
                     </w:rPr>
-                    <w:t>V5-WK04-MON-mirror</w:t>
+                    <w:t>V5-WK01-MON-mirror</w:t>
                   </w:r>
                   <w:proofErr w:type="spellStart"/>
                   <w:r>
@@ -301,7 +301,7 @@
                       <w:b w:val="0"/>
                       <w:bCs w:val="0"/>
                     </w:rPr>
-                    <w:t>V5-WK04-TUE-mirror</w:t>
+                    <w:t>V5-WK01-TUE-mirror</w:t>
                   </w:r>
                   <w:proofErr w:type="spellStart"/>
                   <w:r>
@@ -424,7 +424,7 @@
                       <w:b w:val="0"/>
                       <w:bCs w:val="0"/>
                     </w:rPr>
-                    <w:t>V5-WK04-WED-mirror</w:t>
+                    <w:t>V5-WK01-WED-mirror</w:t>
                   </w:r>
                   <w:proofErr w:type="spellStart"/>
                   <w:r>
@@ -547,7 +547,7 @@
                       <w:b w:val="0"/>
                       <w:bCs w:val="0"/>
                     </w:rPr>
-                    <w:t>V5-WK04-THU-mirror</w:t>
+                    <w:t>V5-WK01-THU-mirror</w:t>
                   </w:r>
                   <w:proofErr w:type="spellStart"/>
                   <w:r>
@@ -670,7 +670,7 @@
                       <w:b w:val="0"/>
                       <w:bCs w:val="0"/>
                     </w:rPr>
-                    <w:t>V5-WK04-FRI-mirror</w:t>
+                    <w:t>V5-WK01-FRI-mirror</w:t>
                   </w:r>
                   <w:proofErr w:type="spellStart"/>
                   <w:r>
@@ -793,7 +793,7 @@
                       <w:b w:val="0"/>
                       <w:bCs w:val="0"/>
                     </w:rPr>
-                    <w:t>V5-WK04-SAT-mirror</w:t>
+                    <w:t>V5-WK01-SAT-mirror</w:t>
                   </w:r>
                   <w:proofErr w:type="spellStart"/>
                   <w:r>
@@ -916,7 +916,7 @@
                       <w:b w:val="0"/>
                       <w:bCs w:val="0"/>
                     </w:rPr>
-                    <w:t>V5-WK04-SUN-mirror</w:t>
+                    <w:t>V5-WK01-SUN-mirror</w:t>
                   </w:r>
                   <w:proofErr w:type="spellStart"/>
                   <w:r>
@@ -1108,7 +1108,7 @@
                       <w:b w:val="0"/>
                       <w:bCs w:val="0"/>
                     </w:rPr>
-                    <w:t>V5-WK03-MON-mirror</w:t>
+                    <w:t>V5-WK05-MON-mirror</w:t>
                   </w:r>
                   <w:proofErr w:type="spellStart"/>
                   <w:r>
@@ -1259,7 +1259,7 @@
                       <w:b w:val="0"/>
                       <w:bCs w:val="0"/>
                     </w:rPr>
-                    <w:t>V5-WK03-TUE-mirror</w:t>
+                    <w:t>V5-WK05-TUE-mirror</w:t>
                   </w:r>
                   <w:proofErr w:type="spellStart"/>
                   <w:r>
@@ -1410,7 +1410,7 @@
                       <w:b w:val="0"/>
                       <w:bCs w:val="0"/>
                     </w:rPr>
-                    <w:t>V5-WK03-WED-mirror</w:t>
+                    <w:t>V5-WK05-WED-mirror</w:t>
                   </w:r>
                   <w:proofErr w:type="spellStart"/>
                   <w:r>
@@ -1561,7 +1561,7 @@
                       <w:b w:val="0"/>
                       <w:bCs w:val="0"/>
                     </w:rPr>
-                    <w:t>V5-WK03-THU-mirror</w:t>
+                    <w:t>V5-WK05-THU-mirror</w:t>
                   </w:r>
                   <w:proofErr w:type="spellStart"/>
                   <w:r>
@@ -1712,7 +1712,7 @@
                       <w:b w:val="0"/>
                       <w:bCs w:val="0"/>
                     </w:rPr>
-                    <w:t>V5-WK03-FRI-mirror</w:t>
+                    <w:t>V5-WK05-FRI-mirror</w:t>
                   </w:r>
                   <w:proofErr w:type="spellStart"/>
                   <w:r>
@@ -1863,7 +1863,7 @@
                       <w:b w:val="0"/>
                       <w:bCs w:val="0"/>
                     </w:rPr>
-                    <w:t>V5-WK03-SAT-mirror</w:t>
+                    <w:t>V5-WK05-SAT-mirror</w:t>
                   </w:r>
                   <w:proofErr w:type="spellStart"/>
                   <w:r>
@@ -2014,7 +2014,7 @@
                       <w:b w:val="0"/>
                       <w:bCs w:val="0"/>
                     </w:rPr>
-                    <w:t>V5-WK03-SUN-mirror</w:t>
+                    <w:t>V5-WK05-SUN-mirror</w:t>
                   </w:r>
                   <w:proofErr w:type="spellStart"/>
                   <w:r>
@@ -2286,7 +2286,7 @@
                       <w:b w:val="0"/>
                       <w:bCs w:val="0"/>
                     </w:rPr>
-                    <w:t>SCC-V5-WK03-MON</w:t>
+                    <w:t>SCC-V5-WK05-MON</w:t>
                   </w:r>
                   <w:proofErr w:type="spellStart"/>
                   <w:r>
@@ -2423,7 +2423,7 @@
                       <w:b w:val="0"/>
                       <w:bCs w:val="0"/>
                     </w:rPr>
-                    <w:t>SCC-V5-WK03-TUE</w:t>
+                    <w:t>SCC-V5-WK05-TUE</w:t>
                   </w:r>
                   <w:proofErr w:type="spellStart"/>
                   <w:r>
@@ -2560,7 +2560,7 @@
                       <w:b w:val="0"/>
                       <w:bCs w:val="0"/>
                     </w:rPr>
-                    <w:t>SCC-V5-WK03-WED</w:t>
+                    <w:t>SCC-V5-WK05-WED</w:t>
                   </w:r>
                   <w:proofErr w:type="spellStart"/>
                   <w:r>
@@ -2697,7 +2697,7 @@
                       <w:b w:val="0"/>
                       <w:bCs w:val="0"/>
                     </w:rPr>
-                    <w:t>SCC-V5-WK03-THU</w:t>
+                    <w:t>SCC-V5-WK05-THU</w:t>
                   </w:r>
                   <w:proofErr w:type="spellStart"/>
                   <w:r>
@@ -2834,7 +2834,7 @@
                       <w:b w:val="0"/>
                       <w:bCs w:val="0"/>
                     </w:rPr>
-                    <w:t>SCC-V5-WK03-FRI</w:t>
+                    <w:t>SCC-V5-WK05-FRI</w:t>
                   </w:r>
                   <w:proofErr w:type="spellStart"/>
                   <w:r>
@@ -2971,7 +2971,7 @@
                       <w:b w:val="0"/>
                       <w:bCs w:val="0"/>
                     </w:rPr>
-                    <w:t>SCC-V5-WK03-SAT</w:t>
+                    <w:t>SCC-V5-WK05-SAT</w:t>
                   </w:r>
                   <w:proofErr w:type="spellStart"/>
                   <w:r>
@@ -3108,7 +3108,7 @@
                       <w:b w:val="0"/>
                       <w:bCs w:val="0"/>
                     </w:rPr>
-                    <w:t>SCC-V5-WK03-SUN</w:t>
+                    <w:t>SCC-V5-WK05-SUN</w:t>
                   </w:r>
                   <w:proofErr w:type="spellStart"/>
                   <w:r>
@@ -3314,7 +3314,7 @@
                       <w:b w:val="0"/>
                       <w:bCs w:val="0"/>
                     </w:rPr>
-                    <w:t>SCC-V5-WK04-MON</w:t>
+                    <w:t>SCC-V5-WK01-MON</w:t>
                   </w:r>
                   <w:proofErr w:type="spellStart"/>
                   <w:r>
@@ -3465,7 +3465,7 @@
                       <w:b w:val="0"/>
                       <w:bCs w:val="0"/>
                     </w:rPr>
-                    <w:t>SCC-V5-WK04-TUE</w:t>
+                    <w:t>SCC-V5-WK01-TUE</w:t>
                   </w:r>
                   <w:proofErr w:type="spellStart"/>
                   <w:r>
@@ -3616,7 +3616,7 @@
                       <w:b w:val="0"/>
                       <w:bCs w:val="0"/>
                     </w:rPr>
-                    <w:t>SCC-V5-WK04-WED</w:t>
+                    <w:t>SCC-V5-WK01-WED</w:t>
                   </w:r>
                   <w:proofErr w:type="spellStart"/>
                   <w:r>
@@ -3767,7 +3767,7 @@
                       <w:b w:val="0"/>
                       <w:bCs w:val="0"/>
                     </w:rPr>
-                    <w:t>SCC-V5-WK04-THU</w:t>
+                    <w:t>SCC-V5-WK01-THU</w:t>
                   </w:r>
                   <w:proofErr w:type="spellStart"/>
                   <w:r>
@@ -3918,7 +3918,7 @@
                       <w:b w:val="0"/>
                       <w:bCs w:val="0"/>
                     </w:rPr>
-                    <w:t>SCC-V5-WK04-FRI</w:t>
+                    <w:t>SCC-V5-WK01-FRI</w:t>
                   </w:r>
                   <w:proofErr w:type="spellStart"/>
                   <w:r>
@@ -4069,7 +4069,7 @@
                       <w:b w:val="0"/>
                       <w:bCs w:val="0"/>
                     </w:rPr>
-                    <w:t>SCC-V5-WK04-SAT</w:t>
+                    <w:t>SCC-V5-WK01-SAT</w:t>
                   </w:r>
                   <w:proofErr w:type="spellStart"/>
                   <w:r>
@@ -4220,7 +4220,7 @@
                       <w:b w:val="0"/>
                       <w:bCs w:val="0"/>
                     </w:rPr>
-                    <w:t>SCC-V5-WK04-SUN</w:t>
+                    <w:t>SCC-V5-WK01-SUN</w:t>
                   </w:r>
                   <w:proofErr w:type="spellStart"/>
                   <w:r>
@@ -4492,7 +4492,7 @@
                       <w:b w:val="0"/>
                       <w:bCs w:val="0"/>
                     </w:rPr>
-                    <w:t>D10116L6 (V-WK01-MON-OFF)</w:t>
+                    <w:t>D10316L6 (V-WK03-MON-OFF)</w:t>
                   </w:r>
                   <w:proofErr w:type="spellStart"/>
                   <w:r>
@@ -4657,7 +4657,7 @@
                       <w:b w:val="0"/>
                       <w:bCs w:val="0"/>
                     </w:rPr>
-                    <w:t>D10117L6 (V-WK01-TUE-OFF)</w:t>
+                    <w:t>D10317L6 (V-WK03-TUE-OFF)</w:t>
                   </w:r>
                   <w:proofErr w:type="spellStart"/>
                   <w:r>
@@ -4822,7 +4822,7 @@
                       <w:b w:val="0"/>
                       <w:bCs w:val="0"/>
                     </w:rPr>
-                    <w:t>D10118L6 (V-WK01-WED-OFF)</w:t>
+                    <w:t>D10318L6 (V-WK03-WED-OFF)</w:t>
                   </w:r>
                   <w:proofErr w:type="spellStart"/>
                   <w:r>
@@ -4987,7 +4987,7 @@
                       <w:b w:val="0"/>
                       <w:bCs w:val="0"/>
                     </w:rPr>
-                    <w:t>D10119L6 (V-WK01-THU-OFF)</w:t>
+                    <w:t>D10319L6 (V-WK03-THU-OFF)</w:t>
                   </w:r>
                   <w:proofErr w:type="spellStart"/>
                   <w:r>
@@ -5152,7 +5152,7 @@
                       <w:b w:val="0"/>
                       <w:bCs w:val="0"/>
                     </w:rPr>
-                    <w:t>D10120L6 (V-WK01-FRI-OFF)</w:t>
+                    <w:t>D10320L6 (V-WK03-FRI-OFF)</w:t>
                   </w:r>
                   <w:proofErr w:type="spellStart"/>
                   <w:r>
@@ -5317,7 +5317,7 @@
                       <w:b w:val="0"/>
                       <w:bCs w:val="0"/>
                     </w:rPr>
-                    <w:t>D10121L6 (V-WK01-SAT-OFF)</w:t>
+                    <w:t>D10321L6 (V-WK03-SAT-OFF)</w:t>
                   </w:r>
                   <w:proofErr w:type="spellStart"/>
                   <w:r>
@@ -5482,7 +5482,7 @@
                       <w:b w:val="0"/>
                       <w:bCs w:val="0"/>
                     </w:rPr>
-                    <w:t>W10122L7 (V-WK01-SUN-OFF)</w:t>
+                    <w:t>W10322L7 (V-WK03-SUN-OFF)</w:t>
                   </w:r>
                   <w:proofErr w:type="spellStart"/>
                   <w:r>
@@ -5716,7 +5716,7 @@
                       <w:b w:val="0"/>
                       <w:bCs w:val="0"/>
                     </w:rPr>
-                    <w:t>D10316L6 (V-WK03-MON-OFF)</w:t>
+                    <w:t>D10516L6 (V-WK05-MON-OFF)</w:t>
                   </w:r>
                   <w:proofErr w:type="spellStart"/>
                   <w:r>
@@ -5895,7 +5895,7 @@
                       <w:b w:val="0"/>
                       <w:bCs w:val="0"/>
                     </w:rPr>
-                    <w:t>D10317L6 (V-WK03-TUE-OFF)</w:t>
+                    <w:t>D10517L6 (V-WK05-TUE-OFF)</w:t>
                   </w:r>
                   <w:proofErr w:type="spellStart"/>
                   <w:r>
@@ -6074,7 +6074,7 @@
                       <w:b w:val="0"/>
                       <w:bCs w:val="0"/>
                     </w:rPr>
-                    <w:t>D10318L6 (V-WK03-WED-OFF)</w:t>
+                    <w:t>D10518L6 (V-WK05-WED-OFF)</w:t>
                   </w:r>
                   <w:proofErr w:type="spellStart"/>
                   <w:r>
@@ -6253,7 +6253,7 @@
                       <w:b w:val="0"/>
                       <w:bCs w:val="0"/>
                     </w:rPr>
-                    <w:t>D10319L6 (V-WK03-THU-OFF)</w:t>
+                    <w:t>D10519L6 (V-WK05-THU-OFF)</w:t>
                   </w:r>
                   <w:proofErr w:type="spellStart"/>
                   <w:r>
@@ -6432,7 +6432,7 @@
                       <w:b w:val="0"/>
                       <w:bCs w:val="0"/>
                     </w:rPr>
-                    <w:t>D10320L6 (V-WK03-FRI-OFF)</w:t>
+                    <w:t>D10520L6 (V-WK05-FRI-OFF)</w:t>
                   </w:r>
                   <w:proofErr w:type="spellStart"/>
                   <w:r>
@@ -6611,7 +6611,7 @@
                       <w:b w:val="0"/>
                       <w:bCs w:val="0"/>
                     </w:rPr>
-                    <w:t>D10321L6 (V-WK03-SAT-OFF)</w:t>
+                    <w:t>D10521L6 (V-WK05-SAT-OFF)</w:t>
                   </w:r>
                   <w:proofErr w:type="spellStart"/>
                   <w:r>
@@ -6790,7 +6790,7 @@
                       <w:b w:val="0"/>
                       <w:bCs w:val="0"/>
                     </w:rPr>
-                    <w:t>W10322L7 (V-WK03-SUN-OFF)</w:t>
+                    <w:t>W10522L7 (V-WK05-SUN-OFF)</w:t>
                   </w:r>
                   <w:proofErr w:type="spellStart"/>
                   <w:r>
@@ -7090,7 +7090,7 @@
                       <w:b w:val="0"/>
                       <w:bCs w:val="0"/>
                     </w:rPr>
-                    <w:t>PPS-R13-GEN4</w:t>
+                    <w:t>PPS-R13-GEN3</w:t>
                   </w:r>
                   <w:proofErr w:type="spellStart"/>
                   <w:r>
@@ -7255,7 +7255,7 @@
                       <w:b w:val="0"/>
                       <w:bCs w:val="0"/>
                     </w:rPr>
-                    <w:t>PPS-R14-GEN4</w:t>
+                    <w:t>PPS-R14-GEN3</w:t>
                   </w:r>
                   <w:proofErr w:type="spellStart"/>
                   <w:r>
@@ -7420,7 +7420,7 @@
                       <w:b w:val="0"/>
                       <w:bCs w:val="0"/>
                     </w:rPr>
-                    <w:t>PPS-R15-GEN4</w:t>
+                    <w:t>PPS-R15-GEN3</w:t>
                   </w:r>
                   <w:proofErr w:type="spellStart"/>
                   <w:r>
@@ -7585,7 +7585,7 @@
                       <w:b w:val="0"/>
                       <w:bCs w:val="0"/>
                     </w:rPr>
-                    <w:t>PPS-R16-GEN4</w:t>
+                    <w:t>PPS-R16-GEN3</w:t>
                   </w:r>
                   <w:proofErr w:type="spellStart"/>
                   <w:r>
@@ -7750,7 +7750,7 @@
                       <w:b w:val="0"/>
                       <w:bCs w:val="0"/>
                     </w:rPr>
-                    <w:t>PPS-R17-GEN4</w:t>
+                    <w:t>PPS-R17-GEN3</w:t>
                   </w:r>
                   <w:proofErr w:type="spellStart"/>
                   <w:r>
@@ -7915,7 +7915,7 @@
                       <w:b w:val="0"/>
                       <w:bCs w:val="0"/>
                     </w:rPr>
-                    <w:t>PPS-R18-GEN4</w:t>
+                    <w:t>PPS-R18-GEN3</w:t>
                   </w:r>
                   <w:proofErr w:type="spellStart"/>
                   <w:r>
@@ -8080,7 +8080,7 @@
                       <w:b w:val="0"/>
                       <w:bCs w:val="0"/>
                     </w:rPr>
-                    <w:t>PPS-R19-GEN4</w:t>
+                    <w:t>PPS-R19-GEN3</w:t>
                   </w:r>
                   <w:proofErr w:type="spellStart"/>
                   <w:r>
@@ -8314,7 +8314,7 @@
                       <w:b w:val="0"/>
                       <w:bCs w:val="0"/>
                     </w:rPr>
-                    <w:t>PPS-R13-GEN2</w:t>
+                    <w:t>PPS-R13-GEN1</w:t>
                   </w:r>
                   <w:proofErr w:type="spellStart"/>
                   <w:r>
@@ -8493,7 +8493,7 @@
                       <w:b w:val="0"/>
                       <w:bCs w:val="0"/>
                     </w:rPr>
-                    <w:t>PPS-R14-GEN2</w:t>
+                    <w:t>PPS-R14-GEN1</w:t>
                   </w:r>
                   <w:proofErr w:type="spellStart"/>
                   <w:r>
@@ -8672,7 +8672,7 @@
                       <w:b w:val="0"/>
                       <w:bCs w:val="0"/>
                     </w:rPr>
-                    <w:t>PPS-R15-GEN2</w:t>
+                    <w:t>PPS-R15-GEN1</w:t>
                   </w:r>
                   <w:proofErr w:type="spellStart"/>
                   <w:r>
@@ -8851,7 +8851,7 @@
                       <w:b w:val="0"/>
                       <w:bCs w:val="0"/>
                     </w:rPr>
-                    <w:t>PPS-R16-GEN2</w:t>
+                    <w:t>PPS-R16-GEN1</w:t>
                   </w:r>
                   <w:proofErr w:type="spellStart"/>
                   <w:r>
@@ -9030,7 +9030,7 @@
                       <w:b w:val="0"/>
                       <w:bCs w:val="0"/>
                     </w:rPr>
-                    <w:t>PPS-R17-GEN2</w:t>
+                    <w:t>PPS-R17-GEN1</w:t>
                   </w:r>
                   <w:proofErr w:type="spellStart"/>
                   <w:r>
@@ -9209,7 +9209,7 @@
                       <w:b w:val="0"/>
                       <w:bCs w:val="0"/>
                     </w:rPr>
-                    <w:t>PPS-R18-GEN2</w:t>
+                    <w:t>PPS-R18-GEN1</w:t>
                   </w:r>
                   <w:proofErr w:type="spellStart"/>
                   <w:r>
@@ -9388,7 +9388,7 @@
                       <w:b w:val="0"/>
                       <w:bCs w:val="0"/>
                     </w:rPr>
-                    <w:t>PPS-R19-GEN2</w:t>
+                    <w:t>PPS-R19-GEN1</w:t>
                   </w:r>
                   <w:proofErr w:type="spellStart"/>
                   <w:r>
@@ -9641,7 +9641,7 @@
                 <w:b w:val="0"/>
                 <w:bCs w:val="0"/>
               </w:rPr>
-              <w:t>V5-MTH-202002 (E2)</w:t>
+              <w:t>V5-MTH-202008 (E2)</w:t>
             </w:r>
             <w:proofErr w:type="spellStart"/>
             <w:r>
@@ -9938,7 +9938,7 @@
                       <w:b w:val="0"/>
                       <w:bCs w:val="0"/>
                     </w:rPr>
-                    <w:t>MONTHLY-WINS-FS-04-01</w:t>
+                    <w:t>MONTHLY-WINS-FS-02-01</w:t>
                   </w:r>
                   <w:proofErr w:type="spellStart"/>
                   <w:r>
@@ -10087,7 +10087,7 @@
                       <w:b w:val="0"/>
                       <w:bCs w:val="0"/>
                     </w:rPr>
-                    <w:t>MONTHLY-UX-PVMS02-04-IMG-04</w:t>
+                    <w:t>MONTHLY-UX-PVMS02-04-IMG-02</w:t>
                   </w:r>
                   <w:proofErr w:type="spellStart"/>
                   <w:r>
@@ -10236,7 +10236,7 @@
                       <w:b w:val="0"/>
                       <w:bCs w:val="0"/>
                     </w:rPr>
-                    <w:t>V5-UX-u5pvms02-04</w:t>
+                    <w:t>V5-UX-u5pvms02-02</w:t>
                   </w:r>
                   <w:proofErr w:type="spellStart"/>
                   <w:r>
@@ -10385,7 +10385,7 @@
                       <w:b w:val="0"/>
                       <w:bCs w:val="0"/>
                     </w:rPr>
-                    <w:t>V5-UX-u5pvms04-04</w:t>
+                    <w:t>V5-UX-u5pvms04-02</w:t>
                   </w:r>
                   <w:proofErr w:type="spellStart"/>
                   <w:r>
@@ -10603,7 +10603,7 @@
                       <w:b w:val="0"/>
                       <w:bCs w:val="0"/>
                     </w:rPr>
-                    <w:t>MONTHLY-WINS-FS-03-01</w:t>
+                    <w:t>MONTHLY-WINS-FS-01-01</w:t>
                   </w:r>
                   <w:proofErr w:type="spellStart"/>
                   <w:r>
@@ -10766,7 +10766,7 @@
                       <w:b w:val="0"/>
                       <w:bCs w:val="0"/>
                     </w:rPr>
-                    <w:t>MONTHLY-UX-PVMS02-04-IMG-03</w:t>
+                    <w:t>MONTHLY-UX-PVMS02-04-IMG-01</w:t>
                   </w:r>
                   <w:proofErr w:type="spellStart"/>
                   <w:r>
@@ -10929,7 +10929,7 @@
                       <w:b w:val="0"/>
                       <w:bCs w:val="0"/>
                     </w:rPr>
-                    <w:t>V5-UX-u5pvms02-03</w:t>
+                    <w:t>V5-UX-u5pvms02-01</w:t>
                   </w:r>
                   <w:proofErr w:type="spellStart"/>
                   <w:r>
@@ -11092,7 +11092,7 @@
                       <w:b w:val="0"/>
                       <w:bCs w:val="0"/>
                     </w:rPr>
-                    <w:t>V5-UX-u5pvms04-03</w:t>
+                    <w:t>V5-UX-u5pvms04-01</w:t>
                   </w:r>
                   <w:proofErr w:type="spellStart"/>
                   <w:r>
@@ -11394,7 +11394,7 @@
                       <w:b w:val="0"/>
                       <w:bCs w:val="0"/>
                     </w:rPr>
-                    <w:t>SCC-MONTHLY-WINS-FS-03</w:t>
+                    <w:t>SCC-MONTHLY-WINS-FS-01</w:t>
                   </w:r>
                   <w:proofErr w:type="spellStart"/>
                   <w:r>
@@ -11543,7 +11543,7 @@
                       <w:b w:val="0"/>
                       <w:bCs w:val="0"/>
                     </w:rPr>
-                    <w:t>SCC-MONTHLY-UX-DVMS02-04-IMG-03</w:t>
+                    <w:t>SCC-MONTHLY-UX-DVMS02-04-IMG-01</w:t>
                   </w:r>
                   <w:proofErr w:type="spellStart"/>
                   <w:r>
@@ -11692,7 +11692,7 @@
                       <w:b w:val="0"/>
                       <w:bCs w:val="0"/>
                     </w:rPr>
-                    <w:t>SCC-V5-UX-u5dvms02-03</w:t>
+                    <w:t>SCC-V5-UX-u5dvms02-01</w:t>
                   </w:r>
                   <w:proofErr w:type="spellStart"/>
                   <w:r>
@@ -11841,7 +11841,7 @@
                       <w:b w:val="0"/>
                       <w:bCs w:val="0"/>
                     </w:rPr>
-                    <w:t>SCC-V5-UX-u5dvms04-03</w:t>
+                    <w:t>SCC-V5-UX-u5dvms04-01</w:t>
                   </w:r>
                   <w:proofErr w:type="spellStart"/>
                   <w:r>
@@ -11990,7 +11990,7 @@
                       <w:b w:val="0"/>
                       <w:bCs w:val="0"/>
                     </w:rPr>
-                    <w:t>SCC-MONTHLY-NONPROD-DB-03</w:t>
+                    <w:t>SCC-MONTHLY-NONPROD-DB-01</w:t>
                   </w:r>
                   <w:proofErr w:type="spellStart"/>
                   <w:r>
@@ -12208,7 +12208,7 @@
                       <w:b w:val="0"/>
                       <w:bCs w:val="0"/>
                     </w:rPr>
-                    <w:t>SCC-MONTHLY-WINS-FS-04</w:t>
+                    <w:t>SCC-MONTHLY-WINS-FS-02</w:t>
                   </w:r>
                   <w:proofErr w:type="spellStart"/>
                   <w:r>
@@ -12371,7 +12371,7 @@
                       <w:b w:val="0"/>
                       <w:bCs w:val="0"/>
                     </w:rPr>
-                    <w:t>SCC-MONTHLY-UX-DVMS02-04-IMG-04</w:t>
+                    <w:t>SCC-MONTHLY-UX-DVMS02-04-IMG-02</w:t>
                   </w:r>
                   <w:proofErr w:type="spellStart"/>
                   <w:r>
@@ -12534,7 +12534,7 @@
                       <w:b w:val="0"/>
                       <w:bCs w:val="0"/>
                     </w:rPr>
-                    <w:t>SCC-V5-UX-u5dvms02-04</w:t>
+                    <w:t>SCC-V5-UX-u5dvms02-02</w:t>
                   </w:r>
                   <w:proofErr w:type="spellStart"/>
                   <w:r>
@@ -12697,7 +12697,7 @@
                       <w:b w:val="0"/>
                       <w:bCs w:val="0"/>
                     </w:rPr>
-                    <w:t>SCC-V5-UX-u5dvms04-04</w:t>
+                    <w:t>SCC-V5-UX-u5dvms04-02</w:t>
                   </w:r>
                   <w:proofErr w:type="spellStart"/>
                   <w:r>
@@ -12860,7 +12860,7 @@
                       <w:b w:val="0"/>
                       <w:bCs w:val="0"/>
                     </w:rPr>
-                    <w:t>SCC-MONTHLY-NONPROD-DB-04</w:t>
+                    <w:t>SCC-MONTHLY-NONPROD-DB-02</w:t>
                   </w:r>
                   <w:proofErr w:type="spellStart"/>
                   <w:r>

</xml_diff>